<commit_message>
Updated docs for makemytrip website  Please enter the commit message for your changes. Lines starting
</commit_message>
<xml_diff>
--- a/Project/Documents/Test Plan.docx
+++ b/Project/Documents/Test Plan.docx
@@ -17,7 +17,25 @@
           <w:sz w:val="24"/>
           <w:szCs w:val="24"/>
         </w:rPr>
-        <w:t>Test Plan for Testing https://www.goibibo.com/</w:t>
+        <w:t>Test Plan for Testing https://www.</w:t>
+      </w:r>
+      <w:r>
+        <w:rPr>
+          <w:b/>
+          <w:bCs/>
+          <w:sz w:val="24"/>
+          <w:szCs w:val="24"/>
+        </w:rPr>
+        <w:t>makemytrip</w:t>
+      </w:r>
+      <w:r>
+        <w:rPr>
+          <w:b/>
+          <w:bCs/>
+          <w:sz w:val="24"/>
+          <w:szCs w:val="24"/>
+        </w:rPr>
+        <w:t>.com/</w:t>
       </w:r>
     </w:p>
     <w:p/>
@@ -45,7 +63,21 @@
           <w:b/>
           <w:bCs/>
         </w:rPr>
-        <w:t>https://www.goibibo.com/</w:t>
+        <w:t>https://www.</w:t>
+      </w:r>
+      <w:r>
+        <w:rPr>
+          <w:b/>
+          <w:bCs/>
+        </w:rPr>
+        <w:t>makemytrip</w:t>
+      </w:r>
+      <w:r>
+        <w:rPr>
+          <w:b/>
+          <w:bCs/>
+        </w:rPr>
+        <w:t>.com/</w:t>
       </w:r>
       <w:r>
         <w:t xml:space="preserve"> website.</w:t>
@@ -96,21 +128,7 @@
           <w:b/>
           <w:bCs/>
         </w:rPr>
-        <w:t xml:space="preserve">3. </w:t>
-      </w:r>
-      <w:r>
-        <w:rPr>
-          <w:b/>
-          <w:bCs/>
-        </w:rPr>
-        <w:t>T</w:t>
-      </w:r>
-      <w:r>
-        <w:rPr>
-          <w:b/>
-          <w:bCs/>
-        </w:rPr>
-        <w:t>est Objectives:</w:t>
+        <w:t>3. Test Objectives:</w:t>
       </w:r>
     </w:p>
     <w:p>
@@ -145,13 +163,7 @@
     </w:p>
     <w:p>
       <w:r>
-        <w:t xml:space="preserve">   - Identify and report any defects or inconsistencies in the front-end </w:t>
-      </w:r>
-      <w:r>
-        <w:t>behaviour</w:t>
-      </w:r>
-      <w:r>
-        <w:t>.</w:t>
+        <w:t xml:space="preserve">   - Identify and report any defects or inconsistencies in the front-end behaviour.</w:t>
       </w:r>
     </w:p>
     <w:p/>
@@ -208,21 +220,7 @@
           <w:b/>
           <w:bCs/>
         </w:rPr>
-        <w:t xml:space="preserve">5. </w:t>
-      </w:r>
-      <w:r>
-        <w:rPr>
-          <w:b/>
-          <w:bCs/>
-        </w:rPr>
-        <w:t>T</w:t>
-      </w:r>
-      <w:r>
-        <w:rPr>
-          <w:b/>
-          <w:bCs/>
-        </w:rPr>
-        <w:t>est Approach:</w:t>
+        <w:t>5. Test Approach:</w:t>
       </w:r>
     </w:p>
     <w:p>
@@ -242,25 +240,7 @@
         <w:t>Automated testing</w:t>
       </w:r>
       <w:r>
-        <w:t xml:space="preserve"> tools </w:t>
-      </w:r>
-      <w:r>
-        <w:t>will</w:t>
-      </w:r>
-      <w:r>
-        <w:t xml:space="preserve"> be used for</w:t>
-      </w:r>
-      <w:r>
-        <w:t xml:space="preserve"> retesting,</w:t>
-      </w:r>
-      <w:r>
-        <w:t xml:space="preserve"> regression testing and to ensure consistent </w:t>
-      </w:r>
-      <w:r>
-        <w:t>behaviour</w:t>
-      </w:r>
-      <w:r>
-        <w:t xml:space="preserve"> across different browsers and devices.</w:t>
+        <w:t xml:space="preserve"> tools will be used for retesting, regression testing and to ensure consistent behaviour across different browsers and devices.</w:t>
       </w:r>
     </w:p>
     <w:p>
@@ -271,13 +251,7 @@
     </w:p>
     <w:p>
       <w:r>
-        <w:t xml:space="preserve">   - Testing will cover both positive and negative test scenarios to validate expected </w:t>
-      </w:r>
-      <w:r>
-        <w:t>behaviour</w:t>
-      </w:r>
-      <w:r>
-        <w:t xml:space="preserve"> as well as error handling.</w:t>
+        <w:t xml:space="preserve">   - Testing will cover both positive and negative test scenarios to validate expected behaviour as well as error handling.</w:t>
       </w:r>
     </w:p>
     <w:p/>
@@ -298,13 +272,7 @@
     </w:p>
     <w:p>
       <w:r>
-        <w:t xml:space="preserve">   - Test cases</w:t>
-      </w:r>
-      <w:r>
-        <w:t xml:space="preserve"> and automation of test cases</w:t>
-      </w:r>
-      <w:r>
-        <w:t xml:space="preserve"> covering various UI elements, functionalities, and scenarios.</w:t>
+        <w:t xml:space="preserve">   - Test cases and automation of test cases covering various UI elements, functionalities, and scenarios.</w:t>
       </w:r>
     </w:p>
     <w:p>
@@ -366,34 +334,22 @@
     </w:p>
     <w:p>
       <w:r>
-        <w:t xml:space="preserve">   - Testers: </w:t>
-      </w:r>
-      <w:r>
-        <w:t>Dinesh Suthar</w:t>
-      </w:r>
-    </w:p>
-    <w:p>
-      <w:r>
-        <w:t xml:space="preserve">   - Devices: </w:t>
-      </w:r>
-      <w:r>
-        <w:t>Laptop</w:t>
-      </w:r>
-    </w:p>
-    <w:p>
-      <w:r>
-        <w:t xml:space="preserve">   - Browsers: </w:t>
-      </w:r>
-      <w:r>
-        <w:t>Chrome</w:t>
-      </w:r>
-    </w:p>
-    <w:p>
-      <w:r>
-        <w:t xml:space="preserve">   - Test environments: </w:t>
-      </w:r>
-      <w:r>
-        <w:t xml:space="preserve"> Windows 11 </w:t>
+        <w:t xml:space="preserve">   - Testers: Dinesh</w:t>
+      </w:r>
+    </w:p>
+    <w:p>
+      <w:r>
+        <w:t xml:space="preserve">   - Devices: Laptop</w:t>
+      </w:r>
+    </w:p>
+    <w:p>
+      <w:r>
+        <w:t xml:space="preserve">   - Browsers: Chrome</w:t>
+      </w:r>
+    </w:p>
+    <w:p>
+      <w:r>
+        <w:t xml:space="preserve">   - Test environments:  Windows 11 </w:t>
       </w:r>
       <w:r>
         <w:t>(</w:t>
@@ -792,7 +748,13 @@
     <w:p/>
     <w:p>
       <w:r>
-        <w:t>This test plan provides a comprehensive framework for testing the front-end functionality of the https://www.goibibo.com/ website, ensuring a smooth and seamless user experience across different platforms and devices.</w:t>
+        <w:t>This test plan provides a comprehensive framework for testing the front-end functionality of the https://www.</w:t>
+      </w:r>
+      <w:r>
+        <w:t>makemytrip</w:t>
+      </w:r>
+      <w:r>
+        <w:t>.com/ website, ensuring a smooth and seamless user experience across different platforms and devices.</w:t>
       </w:r>
     </w:p>
     <w:sectPr>

</xml_diff>